<commit_message>
atualização atividade aula 03
</commit_message>
<xml_diff>
--- a/aula03/modelo_conceitual_textual.docx
+++ b/aula03/modelo_conceitual_textual.docx
@@ -64,6 +64,7 @@
         <w:t>Crie o modelo conceitual dos seguintes cenários:</w:t>
       </w:r>
     </w:p>
+    <w:p/>
     <w:p>
       <w:pPr>
         <w:pStyle w:val="PargrafodaLista"/>
@@ -84,19 +85,7 @@
         <w:t xml:space="preserve">código da </w:t>
       </w:r>
       <w:r>
-        <w:t>loja, nome, CNPJ, endereço, gerente, telefone</w:t>
-      </w:r>
-      <w:r>
-        <w:t>, funcionário, forma</w:t>
-      </w:r>
-      <w:r>
-        <w:t xml:space="preserve"> de </w:t>
-      </w:r>
-      <w:r>
-        <w:t>pagamento</w:t>
-      </w:r>
-      <w:r>
-        <w:t>, departamento</w:t>
+        <w:t>loja, nome, CNPJ, endereço, telefone</w:t>
       </w:r>
       <w:r>
         <w:t>)</w:t>
@@ -104,7 +93,39 @@
     </w:p>
     <w:p>
       <w:r>
-        <w:t>Loja de roupas possui gerente</w:t>
+        <w:t>F</w:t>
+      </w:r>
+      <w:r>
+        <w:t>uncionário</w:t>
+      </w:r>
+      <w:r>
+        <w:t xml:space="preserve"> (matrícula, nome, endereço, telefone, e-mail)</w:t>
+      </w:r>
+    </w:p>
+    <w:p>
+      <w:r>
+        <w:t>Cliente (código, nome, CPF</w:t>
+      </w:r>
+      <w:r>
+        <w:t>/CNPJ</w:t>
+      </w:r>
+      <w:r>
+        <w:t>, endereço, telefone, e-mail)</w:t>
+      </w:r>
+    </w:p>
+    <w:p>
+      <w:r>
+        <w:t>Fornecedor (código, nome, CNPJ, endereço, telefone, e-mail)</w:t>
+      </w:r>
+    </w:p>
+    <w:p>
+      <w:r>
+        <w:t>Vendedor (matrícula, nome, CPF, endereço, telefone, e-mail)</w:t>
+      </w:r>
+    </w:p>
+    <w:p>
+      <w:r>
+        <w:t>Produto (código, nome, marca, quantidade em estoque, valor unitário, valor total)</w:t>
       </w:r>
     </w:p>
     <w:p>
@@ -114,7 +135,32 @@
     </w:p>
     <w:p>
       <w:r>
-        <w:t>Loja aceita forma de pagamento</w:t>
+        <w:t>Loja de roupas tem cliente</w:t>
+      </w:r>
+    </w:p>
+    <w:p>
+      <w:r>
+        <w:t>Loja de roupas compra de fornecedor</w:t>
+      </w:r>
+    </w:p>
+    <w:p>
+      <w:r>
+        <w:t>Loja de roupa vende produto</w:t>
+      </w:r>
+    </w:p>
+    <w:p>
+      <w:r>
+        <w:t>Fornecedor tem vendedor</w:t>
+      </w:r>
+    </w:p>
+    <w:p>
+      <w:r>
+        <w:t>Vendedor vende produto</w:t>
+      </w:r>
+    </w:p>
+    <w:p>
+      <w:r>
+        <w:t>Cliente compra produto</w:t>
       </w:r>
     </w:p>
     <w:p/>
@@ -138,13 +184,7 @@
         <w:t xml:space="preserve">código da </w:t>
       </w:r>
       <w:r>
-        <w:t>escola, nome, CNPJ, endereço, telefone, diretor</w:t>
-      </w:r>
-      <w:r>
-        <w:t>, professor, aluno</w:t>
-      </w:r>
-      <w:r>
-        <w:t>, coordenador, cursos</w:t>
+        <w:t>escola, nome, CNPJ, endereço, telefone</w:t>
       </w:r>
       <w:r>
         <w:t>)</w:t>
@@ -152,24 +192,58 @@
     </w:p>
     <w:p>
       <w:r>
-        <w:t>Escola possui diretor</w:t>
-      </w:r>
-    </w:p>
-    <w:p>
-      <w:r>
-        <w:t>Escola tem professor</w:t>
-      </w:r>
-    </w:p>
-    <w:p>
-      <w:r>
-        <w:t>Escola tem aluno</w:t>
-      </w:r>
-    </w:p>
-    <w:p>
-      <w:r>
-        <w:t>Escola possui cursos</w:t>
-      </w:r>
-    </w:p>
+        <w:t>P</w:t>
+      </w:r>
+      <w:r>
+        <w:t>rofessor</w:t>
+      </w:r>
+      <w:r>
+        <w:t xml:space="preserve"> (matrícula, nome, telefone, e-mail, endereço)</w:t>
+      </w:r>
+    </w:p>
+    <w:p>
+      <w:r>
+        <w:t>A</w:t>
+      </w:r>
+      <w:r>
+        <w:t>luno</w:t>
+      </w:r>
+      <w:r>
+        <w:t xml:space="preserve"> (matrícula, nome, telefone, e-mail, endereço)</w:t>
+      </w:r>
+    </w:p>
+    <w:p>
+      <w:r>
+        <w:t>Disciplina (código, nome, área do conhecimento, duração)</w:t>
+      </w:r>
+    </w:p>
+    <w:p>
+      <w:r>
+        <w:t>Escola possui professor</w:t>
+      </w:r>
+    </w:p>
+    <w:p>
+      <w:r>
+        <w:t>Escola possui aluno</w:t>
+      </w:r>
+    </w:p>
+    <w:p>
+      <w:r>
+        <w:lastRenderedPageBreak/>
+        <w:t>Professor ensina aluno</w:t>
+      </w:r>
+    </w:p>
+    <w:p>
+      <w:r>
+        <w:t>Professor leciona disciplina</w:t>
+      </w:r>
+    </w:p>
+    <w:p>
+      <w:r>
+        <w:t>Aluno cursa disciplina</w:t>
+      </w:r>
+    </w:p>
+    <w:p/>
     <w:p/>
     <w:p>
       <w:pPr>
@@ -194,18 +268,50 @@
         <w:t>biblioteca, nome, CNPJ, endereço, telefone</w:t>
       </w:r>
       <w:r>
-        <w:t>, funcionário, usuário</w:t>
-      </w:r>
-      <w:r>
-        <w:t>, livro, setores</w:t>
-      </w:r>
-      <w:r>
         <w:t>)</w:t>
       </w:r>
     </w:p>
     <w:p>
       <w:r>
-        <w:t>Biblioteca tem funcionário</w:t>
+        <w:t>F</w:t>
+      </w:r>
+      <w:r>
+        <w:t>uncionário</w:t>
+      </w:r>
+      <w:r>
+        <w:t xml:space="preserve"> (matrícula, nome, CPF, endereço, telefone, e-mail)</w:t>
+      </w:r>
+    </w:p>
+    <w:p>
+      <w:r>
+        <w:t>U</w:t>
+      </w:r>
+      <w:r>
+        <w:t>suário</w:t>
+      </w:r>
+      <w:r>
+        <w:t xml:space="preserve"> (código, nome, CPF, endereço, telefone, e-mail)</w:t>
+      </w:r>
+    </w:p>
+    <w:p>
+      <w:r>
+        <w:t>L</w:t>
+      </w:r>
+      <w:r>
+        <w:t>ivro</w:t>
+      </w:r>
+      <w:r>
+        <w:t xml:space="preserve"> (ISBN, título, autor, ano de publicação, edição, volume)</w:t>
+      </w:r>
+    </w:p>
+    <w:p>
+      <w:r>
+        <w:t>Biblioteca possui funcionário</w:t>
+      </w:r>
+    </w:p>
+    <w:p>
+      <w:r>
+        <w:t>Biblioteca tem usuário</w:t>
       </w:r>
     </w:p>
     <w:p>
@@ -215,14 +321,10 @@
     </w:p>
     <w:p>
       <w:r>
-        <w:t>Biblioteca possui usuário</w:t>
-      </w:r>
-    </w:p>
-    <w:p>
-      <w:r>
-        <w:t>Biblioteca está organizada em setores</w:t>
-      </w:r>
-    </w:p>
+        <w:t>Usuário reserva livro</w:t>
+      </w:r>
+    </w:p>
+    <w:p/>
     <w:p/>
     <w:sectPr>
       <w:headerReference w:type="default" r:id="rId7"/>

</xml_diff>

<commit_message>
correção atividade aula 03
</commit_message>
<xml_diff>
--- a/aula03/modelo_conceitual_textual.docx
+++ b/aula03/modelo_conceitual_textual.docx
@@ -178,13 +178,32 @@
     </w:p>
     <w:p>
       <w:r>
-        <w:t>Escola (</w:t>
-      </w:r>
-      <w:r>
-        <w:t xml:space="preserve">código da </w:t>
-      </w:r>
-      <w:r>
-        <w:t>escola, nome, CNPJ, endereço, telefone</w:t>
+        <w:t>P</w:t>
+      </w:r>
+      <w:r>
+        <w:t>rofessor</w:t>
+      </w:r>
+      <w:r>
+        <w:t xml:space="preserve"> (matrícula, nome, telefone, e-mail, endereço)</w:t>
+      </w:r>
+    </w:p>
+    <w:p>
+      <w:r>
+        <w:t>A</w:t>
+      </w:r>
+      <w:r>
+        <w:t>luno</w:t>
+      </w:r>
+      <w:r>
+        <w:t xml:space="preserve"> (matrícula, nome, telefone, e-mail, endereço)</w:t>
+      </w:r>
+    </w:p>
+    <w:p>
+      <w:r>
+        <w:t xml:space="preserve">Disciplina (código, nome, área do conhecimento, </w:t>
+      </w:r>
+      <w:r>
+        <w:t>carga horária</w:t>
       </w:r>
       <w:r>
         <w:t>)</w:t>
@@ -192,44 +211,6 @@
     </w:p>
     <w:p>
       <w:r>
-        <w:t>P</w:t>
-      </w:r>
-      <w:r>
-        <w:t>rofessor</w:t>
-      </w:r>
-      <w:r>
-        <w:t xml:space="preserve"> (matrícula, nome, telefone, e-mail, endereço)</w:t>
-      </w:r>
-    </w:p>
-    <w:p>
-      <w:r>
-        <w:t>A</w:t>
-      </w:r>
-      <w:r>
-        <w:t>luno</w:t>
-      </w:r>
-      <w:r>
-        <w:t xml:space="preserve"> (matrícula, nome, telefone, e-mail, endereço)</w:t>
-      </w:r>
-    </w:p>
-    <w:p>
-      <w:r>
-        <w:t>Disciplina (código, nome, área do conhecimento, duração)</w:t>
-      </w:r>
-    </w:p>
-    <w:p>
-      <w:r>
-        <w:t>Escola possui professor</w:t>
-      </w:r>
-    </w:p>
-    <w:p>
-      <w:r>
-        <w:t>Escola possui aluno</w:t>
-      </w:r>
-    </w:p>
-    <w:p>
-      <w:r>
-        <w:lastRenderedPageBreak/>
         <w:t>Professor ensina aluno</w:t>
       </w:r>
     </w:p>
@@ -259,20 +240,6 @@
     </w:p>
     <w:p>
       <w:r>
-        <w:t>Biblioteca (</w:t>
-      </w:r>
-      <w:r>
-        <w:t xml:space="preserve">código da </w:t>
-      </w:r>
-      <w:r>
-        <w:t>biblioteca, nome, CNPJ, endereço, telefone</w:t>
-      </w:r>
-      <w:r>
-        <w:t>)</w:t>
-      </w:r>
-    </w:p>
-    <w:p>
-      <w:r>
         <w:t>F</w:t>
       </w:r>
       <w:r>
@@ -306,17 +273,12 @@
     </w:p>
     <w:p>
       <w:r>
-        <w:t>Biblioteca possui funcionário</w:t>
-      </w:r>
-    </w:p>
-    <w:p>
-      <w:r>
-        <w:t>Biblioteca tem usuário</w:t>
-      </w:r>
-    </w:p>
-    <w:p>
-      <w:r>
-        <w:t>Biblioteca empresta livro</w:t>
+        <w:t>Funcionário cadastra livro</w:t>
+      </w:r>
+    </w:p>
+    <w:p>
+      <w:r>
+        <w:t>Funcionário cadastra usuário</w:t>
       </w:r>
     </w:p>
     <w:p>

</xml_diff>